<commit_message>
redid fastANI using Nitrobacter species as neighbors instead of Sphingopyxis species
</commit_message>
<xml_diff>
--- a/genome-assembly-and-annotation.docx
+++ b/genome-assembly-and-annotation.docx
@@ -31,39 +31,7 @@
           <w:b/>
           <w:bCs/>
         </w:rPr>
-        <w:t xml:space="preserve">. This is the link to the documentation for </w:t>
-      </w:r>
-      <w:proofErr w:type="spellStart"/>
-      <w:r>
-        <w:rPr>
-          <w:b/>
-          <w:bCs/>
-        </w:rPr>
-        <w:t>ABySS</w:t>
-      </w:r>
-      <w:proofErr w:type="spellEnd"/>
-      <w:r>
-        <w:rPr>
-          <w:b/>
-          <w:bCs/>
-        </w:rPr>
-        <w:t xml:space="preserve">. In your own words, please summarize the function of each of the commands (e.g., abyss-pe, k, B, </w:t>
-      </w:r>
-      <w:proofErr w:type="spellStart"/>
-      <w:r>
-        <w:rPr>
-          <w:b/>
-          <w:bCs/>
-        </w:rPr>
-        <w:t>etc</w:t>
-      </w:r>
-      <w:proofErr w:type="spellEnd"/>
-      <w:r>
-        <w:rPr>
-          <w:b/>
-          <w:bCs/>
-        </w:rPr>
-        <w:t>) that you included in your code.</w:t>
+        <w:t>. This is the link to the documentation for ABySS. In your own words, please summarize the function of each of the commands (e.g., abyss-pe, k, B, etc) that you included in your code.</w:t>
       </w:r>
     </w:p>
     <w:p>
@@ -221,23 +189,7 @@
           <w:b/>
           <w:bCs/>
         </w:rPr>
-        <w:t xml:space="preserve"> This is the documentation for </w:t>
-      </w:r>
-      <w:proofErr w:type="spellStart"/>
-      <w:r>
-        <w:rPr>
-          <w:b/>
-          <w:bCs/>
-        </w:rPr>
-        <w:t>SPAdes</w:t>
-      </w:r>
-      <w:proofErr w:type="spellEnd"/>
-      <w:r>
-        <w:rPr>
-          <w:b/>
-          <w:bCs/>
-        </w:rPr>
-        <w:t>. Based on this manual, can you identify how you could modify the code you used to do a hybrid assembly with nanopore reads? Please explain what a hybrid assembly is and why someone might want to do that.</w:t>
+        <w:t xml:space="preserve"> This is the documentation for SPAdes. Based on this manual, can you identify how you could modify the code you used to do a hybrid assembly with nanopore reads? Please explain what a hybrid assembly is and why someone might want to do that.</w:t>
       </w:r>
     </w:p>
     <w:p>
@@ -253,25 +205,7 @@
           <w:sz w:val="18"/>
           <w:szCs w:val="18"/>
         </w:rPr>
-        <w:t>--nanopore &lt;</w:t>
-      </w:r>
-      <w:proofErr w:type="spellStart"/>
-      <w:r>
-        <w:rPr>
-          <w:rFonts w:ascii="Courier New" w:hAnsi="Courier New" w:cs="Courier New"/>
-          <w:sz w:val="18"/>
-          <w:szCs w:val="18"/>
-        </w:rPr>
-        <w:t>file_name</w:t>
-      </w:r>
-      <w:proofErr w:type="spellEnd"/>
-      <w:r>
-        <w:rPr>
-          <w:rFonts w:ascii="Courier New" w:hAnsi="Courier New" w:cs="Courier New"/>
-          <w:sz w:val="18"/>
-          <w:szCs w:val="18"/>
-        </w:rPr>
-        <w:t>&gt;</w:t>
+        <w:t>--nanopore &lt;file_name&gt;</w:t>
       </w:r>
       <w:r>
         <w:br/>
@@ -296,39 +230,7 @@
           <w:bCs/>
         </w:rPr>
         <w:lastRenderedPageBreak/>
-        <w:t xml:space="preserve">4) Include a screenshot of the QUAST assembly statistics for the </w:t>
-      </w:r>
-      <w:proofErr w:type="spellStart"/>
-      <w:r>
-        <w:rPr>
-          <w:b/>
-          <w:bCs/>
-        </w:rPr>
-        <w:t>ABySS</w:t>
-      </w:r>
-      <w:proofErr w:type="spellEnd"/>
-      <w:r>
-        <w:rPr>
-          <w:b/>
-          <w:bCs/>
-        </w:rPr>
-        <w:t xml:space="preserve"> and </w:t>
-      </w:r>
-      <w:proofErr w:type="spellStart"/>
-      <w:r>
-        <w:rPr>
-          <w:b/>
-          <w:bCs/>
-        </w:rPr>
-        <w:t>SPAdes</w:t>
-      </w:r>
-      <w:proofErr w:type="spellEnd"/>
-      <w:r>
-        <w:rPr>
-          <w:b/>
-          <w:bCs/>
-        </w:rPr>
-        <w:t xml:space="preserve"> assembly. This is a demo from the sample files we worked on.</w:t>
+        <w:t>4) Include a screenshot of the QUAST assembly statistics for the ABySS and SPAdes assembly. This is a demo from the sample files we worked on.</w:t>
       </w:r>
     </w:p>
     <w:p>
@@ -388,23 +290,13 @@
     </w:p>
     <w:p>
       <w:r>
-        <w:t xml:space="preserve">The left half of the image contains the reports.txt file from </w:t>
-      </w:r>
-      <w:proofErr w:type="spellStart"/>
-      <w:r>
-        <w:t>quastabyssgalaxy</w:t>
-      </w:r>
-      <w:proofErr w:type="spellEnd"/>
-    </w:p>
-    <w:p>
-      <w:r>
-        <w:t xml:space="preserve">The right half of the image contains the reports.txt file from </w:t>
-      </w:r>
-      <w:proofErr w:type="spellStart"/>
-      <w:r>
-        <w:t>quastspadesgalaxy</w:t>
-      </w:r>
-      <w:proofErr w:type="spellEnd"/>
+        <w:t>The left half of the image contains the reports.txt file from quastabyssgalaxy</w:t>
+      </w:r>
+    </w:p>
+    <w:p>
+      <w:r>
+        <w:t>The right half of the image contains the reports.txt file from quastspadesgalaxy</w:t>
+      </w:r>
     </w:p>
     <w:p>
       <w:pPr>
@@ -447,96 +339,47 @@
           <w:b/>
           <w:bCs/>
         </w:rPr>
-        <w:t xml:space="preserve">6) How can we use </w:t>
-      </w:r>
-      <w:proofErr w:type="spellStart"/>
+        <w:t>6) How can we use barrnap to figure out what species we have? Why is using the 16S rRNA sequence a good, but imperfect, tool for identifying species identity?</w:t>
+      </w:r>
+    </w:p>
+    <w:p>
+      <w:r>
+        <w:t>Barrnap finds out where the 16S rRNA sequence is in the genome, while bedtools pulls those sequences</w:t>
+      </w:r>
+      <w:r>
+        <w:br/>
+        <w:t>16S rRNA sequences are good for identification because every species of bacteria has a 16S rRNA sequence, but they’re all unique to each species.</w:t>
+      </w:r>
+    </w:p>
+    <w:p>
+      <w:r>
+        <w:br w:type="page"/>
+      </w:r>
+    </w:p>
+    <w:p>
       <w:r>
         <w:rPr>
           <w:b/>
           <w:bCs/>
         </w:rPr>
-        <w:t>barrnap</w:t>
-      </w:r>
-      <w:proofErr w:type="spellEnd"/>
-      <w:r>
-        <w:rPr>
-          <w:b/>
-          <w:bCs/>
-        </w:rPr>
-        <w:t xml:space="preserve"> to figure out what species we have? Why is using the 16S rRNA sequence a good, but imperfect, tool for identifying species identity?</w:t>
-      </w:r>
-    </w:p>
-    <w:p>
-      <w:proofErr w:type="spellStart"/>
-      <w:r>
-        <w:t>Barrnap</w:t>
-      </w:r>
-      <w:proofErr w:type="spellEnd"/>
-      <w:r>
-        <w:t xml:space="preserve"> finds out where the 16S rRNA sequence is in the genome, while </w:t>
-      </w:r>
-      <w:proofErr w:type="spellStart"/>
-      <w:r>
-        <w:t>bedtools</w:t>
-      </w:r>
-      <w:proofErr w:type="spellEnd"/>
-      <w:r>
-        <w:t xml:space="preserve"> pulls those sequences</w:t>
-      </w:r>
-      <w:r>
-        <w:br/>
-        <w:t>16S rRNA sequences are good for identification because every species of bacteria has a 16S rRNA sequence, but they’re all unique to each species.</w:t>
-      </w:r>
-    </w:p>
-    <w:p>
-      <w:r>
-        <w:br w:type="page"/>
-      </w:r>
-    </w:p>
-    <w:p>
-      <w:r>
-        <w:rPr>
-          <w:b/>
-          <w:bCs/>
-        </w:rPr>
         <w:lastRenderedPageBreak/>
         <w:t>7) What species do you have? Include a screenshot of your top NCBI results.</w:t>
       </w:r>
     </w:p>
     <w:p>
       <w:r>
-        <w:t xml:space="preserve">My </w:t>
-      </w:r>
-      <w:proofErr w:type="spellStart"/>
-      <w:r>
-        <w:t>rRNAsequences.fasta</w:t>
-      </w:r>
-      <w:proofErr w:type="spellEnd"/>
-      <w:r>
-        <w:t xml:space="preserve"> file had several different nodes labeled as “16S_rRNA.”</w:t>
+        <w:t>My rRNAsequences.fasta file had several different nodes labeled as “16S_rRNA.”</w:t>
       </w:r>
       <w:r>
         <w:br/>
-        <w:t xml:space="preserve">Each of these returned different results when put into </w:t>
-      </w:r>
-      <w:proofErr w:type="spellStart"/>
-      <w:r>
-        <w:t>BLASTn</w:t>
-      </w:r>
-      <w:proofErr w:type="spellEnd"/>
+        <w:t>Each of these returned different results when put into BLASTn</w:t>
+      </w:r>
       <w:r>
         <w:t>.</w:t>
       </w:r>
       <w:r>
         <w:br/>
-      </w:r>
-      <w:proofErr w:type="spellStart"/>
-      <w:r>
-        <w:t>BLASTn</w:t>
-      </w:r>
-      <w:proofErr w:type="spellEnd"/>
-      <w:r>
-        <w:t xml:space="preserve"> would not display results on the “Descriptions” tab, but the other tabs worked as expected.</w:t>
+        <w:t>BLASTn would not display results on the “Descriptions” tab, but the other tabs worked as expected.</w:t>
       </w:r>
     </w:p>
     <w:p>
@@ -921,7 +764,7 @@
         </w:rPr>
         <w:lastRenderedPageBreak/>
         <w:drawing>
-          <wp:inline distT="0" distB="0" distL="0" distR="0" wp14:anchorId="540A7F01" wp14:editId="19BDBE72">
+          <wp:inline distT="0" distB="0" distL="0" distR="0" wp14:anchorId="540A7F01" wp14:editId="4B078C63">
             <wp:extent cx="5937250" cy="3175000"/>
             <wp:effectExtent l="0" t="0" r="6350" b="6350"/>
             <wp:docPr id="462538364" name="Picture 8"/>
@@ -1012,92 +855,12 @@
           <w:b/>
           <w:bCs/>
         </w:rPr>
-        <w:t xml:space="preserve">9) Perform a genome annotation using two different programs. Find 3 of the 5 genes/features in your results file and create a table of those results: </w:t>
-      </w:r>
-      <w:proofErr w:type="spellStart"/>
-      <w:r>
-        <w:rPr>
-          <w:b/>
-          <w:bCs/>
-        </w:rPr>
-        <w:t>recA</w:t>
-      </w:r>
-      <w:proofErr w:type="spellEnd"/>
-      <w:r>
-        <w:rPr>
-          <w:b/>
-          <w:bCs/>
-        </w:rPr>
-        <w:t xml:space="preserve">, </w:t>
-      </w:r>
-      <w:proofErr w:type="spellStart"/>
-      <w:r>
-        <w:rPr>
-          <w:b/>
-          <w:bCs/>
-        </w:rPr>
-        <w:t>gyrA</w:t>
-      </w:r>
-      <w:proofErr w:type="spellEnd"/>
-      <w:r>
-        <w:rPr>
-          <w:b/>
-          <w:bCs/>
-        </w:rPr>
-        <w:t xml:space="preserve">, 16S rRNA, </w:t>
-      </w:r>
-      <w:proofErr w:type="spellStart"/>
-      <w:r>
-        <w:rPr>
-          <w:b/>
-          <w:bCs/>
-        </w:rPr>
-        <w:t>rpsB</w:t>
-      </w:r>
-      <w:proofErr w:type="spellEnd"/>
-      <w:r>
-        <w:rPr>
-          <w:b/>
-          <w:bCs/>
-        </w:rPr>
-        <w:t xml:space="preserve">, </w:t>
-      </w:r>
-      <w:proofErr w:type="spellStart"/>
-      <w:r>
-        <w:rPr>
-          <w:b/>
-          <w:bCs/>
-        </w:rPr>
-        <w:t>dnaA</w:t>
-      </w:r>
-      <w:proofErr w:type="spellEnd"/>
-      <w:r>
-        <w:rPr>
-          <w:b/>
-          <w:bCs/>
-        </w:rPr>
-        <w:t>. What is the location of the genes you chose? What does each program tell you about the gene? How are the outputs different between the two programs.</w:t>
-      </w:r>
-    </w:p>
-    <w:p>
-      <w:r>
-        <w:t xml:space="preserve">Attempting to use RAST online resulted in the following error. The same error was reached using files from </w:t>
-      </w:r>
-      <w:proofErr w:type="spellStart"/>
-      <w:r>
-        <w:t>spadesoutgalaxy</w:t>
-      </w:r>
-      <w:proofErr w:type="spellEnd"/>
-      <w:r>
-        <w:t xml:space="preserve"> or </w:t>
-      </w:r>
-      <w:proofErr w:type="spellStart"/>
-      <w:r>
-        <w:t>abyssoutgalaxy</w:t>
-      </w:r>
-      <w:proofErr w:type="spellEnd"/>
-      <w:r>
-        <w:t>.</w:t>
+        <w:t>9) Perform a genome annotation using two different programs. Find 3 of the 5 genes/features in your results file and create a table of those results: recA, gyrA, 16S rRNA, rpsB, dnaA. What is the location of the genes you chose? What does each program tell you about the gene? How are the outputs different between the two programs.</w:t>
+      </w:r>
+    </w:p>
+    <w:p>
+      <w:r>
+        <w:t>Attempting to use RAST online resulted in the following error. The same error was reached using files from spadesoutgalaxy or abyssoutgalaxy.</w:t>
       </w:r>
     </w:p>
     <w:p>
@@ -1158,25 +921,15 @@
         <w:br/>
         <w:t xml:space="preserve">Attempting to use </w:t>
       </w:r>
-      <w:proofErr w:type="spellStart"/>
-      <w:r>
-        <w:t>SPAdes</w:t>
-      </w:r>
-      <w:proofErr w:type="spellEnd"/>
-      <w:r>
-        <w:t xml:space="preserve"> </w:t>
+      <w:r>
+        <w:t xml:space="preserve">SPAdes </w:t>
       </w:r>
       <w:r>
         <w:t>or</w:t>
       </w:r>
       <w:r>
-        <w:t xml:space="preserve"> </w:t>
-      </w:r>
-      <w:proofErr w:type="spellStart"/>
-      <w:r>
-        <w:t>ABySS</w:t>
-      </w:r>
-      <w:proofErr w:type="spellEnd"/>
+        <w:t xml:space="preserve"> ABySS</w:t>
+      </w:r>
       <w:r>
         <w:t xml:space="preserve"> in the command line resulted in errors and there was no scaffolds file in the output.</w:t>
       </w:r>
@@ -1199,71 +952,7 @@
           <w:bCs/>
         </w:rPr>
         <w:lastRenderedPageBreak/>
-        <w:t xml:space="preserve">9) Perform a genome annotation using two different programs. Find 3 of the 5 genes/features in your results file and create a table of those results: </w:t>
-      </w:r>
-      <w:proofErr w:type="spellStart"/>
-      <w:r>
-        <w:rPr>
-          <w:b/>
-          <w:bCs/>
-        </w:rPr>
-        <w:t>recA</w:t>
-      </w:r>
-      <w:proofErr w:type="spellEnd"/>
-      <w:r>
-        <w:rPr>
-          <w:b/>
-          <w:bCs/>
-        </w:rPr>
-        <w:t xml:space="preserve">, </w:t>
-      </w:r>
-      <w:proofErr w:type="spellStart"/>
-      <w:r>
-        <w:rPr>
-          <w:b/>
-          <w:bCs/>
-        </w:rPr>
-        <w:t>gyrA</w:t>
-      </w:r>
-      <w:proofErr w:type="spellEnd"/>
-      <w:r>
-        <w:rPr>
-          <w:b/>
-          <w:bCs/>
-        </w:rPr>
-        <w:t xml:space="preserve">, 16S rRNA, </w:t>
-      </w:r>
-      <w:proofErr w:type="spellStart"/>
-      <w:r>
-        <w:rPr>
-          <w:b/>
-          <w:bCs/>
-        </w:rPr>
-        <w:t>rpsB</w:t>
-      </w:r>
-      <w:proofErr w:type="spellEnd"/>
-      <w:r>
-        <w:rPr>
-          <w:b/>
-          <w:bCs/>
-        </w:rPr>
-        <w:t xml:space="preserve">, </w:t>
-      </w:r>
-      <w:proofErr w:type="spellStart"/>
-      <w:r>
-        <w:rPr>
-          <w:b/>
-          <w:bCs/>
-        </w:rPr>
-        <w:t>dnaA</w:t>
-      </w:r>
-      <w:proofErr w:type="spellEnd"/>
-      <w:r>
-        <w:rPr>
-          <w:b/>
-          <w:bCs/>
-        </w:rPr>
-        <w:t>. What is the location of the genes you chose? What does each program tell you about the gene? How are the outputs different between the two programs.</w:t>
+        <w:t>9) Perform a genome annotation using two different programs. Find 3 of the 5 genes/features in your results file and create a table of those results: recA, gyrA, 16S rRNA, rpsB, dnaA. What is the location of the genes you chose? What does each program tell you about the gene? How are the outputs different between the two programs.</w:t>
       </w:r>
     </w:p>
     <w:tbl>
@@ -1336,7 +1025,6 @@
                 <w:bCs/>
               </w:rPr>
             </w:pPr>
-            <w:proofErr w:type="spellStart"/>
             <w:r>
               <w:rPr>
                 <w:b/>
@@ -1344,7 +1032,6 @@
               </w:rPr>
               <w:t>Prokka</w:t>
             </w:r>
-            <w:proofErr w:type="spellEnd"/>
             <w:r>
               <w:rPr>
                 <w:b/>
@@ -1361,11 +1048,9 @@
             <w:tcW w:w="2874" w:type="dxa"/>
           </w:tcPr>
           <w:p>
-            <w:proofErr w:type="spellStart"/>
             <w:r>
               <w:t>recA</w:t>
             </w:r>
-            <w:proofErr w:type="spellEnd"/>
           </w:p>
         </w:tc>
         <w:tc>
@@ -1395,11 +1080,9 @@
             <w:tcW w:w="2874" w:type="dxa"/>
           </w:tcPr>
           <w:p>
-            <w:proofErr w:type="spellStart"/>
             <w:r>
               <w:t>gyrA</w:t>
             </w:r>
-            <w:proofErr w:type="spellEnd"/>
           </w:p>
         </w:tc>
         <w:tc>
@@ -1407,13 +1090,8 @@
             <w:tcW w:w="3116" w:type="dxa"/>
           </w:tcPr>
           <w:p>
-            <w:proofErr w:type="gramStart"/>
-            <w:r>
-              <w:t>complement(</w:t>
-            </w:r>
-            <w:proofErr w:type="gramEnd"/>
-            <w:r>
-              <w:t>79268..82009)</w:t>
+            <w:r>
+              <w:t>complement(79268..82009)</w:t>
             </w:r>
           </w:p>
         </w:tc>
@@ -1422,13 +1100,8 @@
             <w:tcW w:w="3360" w:type="dxa"/>
           </w:tcPr>
           <w:p>
-            <w:proofErr w:type="gramStart"/>
-            <w:r>
-              <w:t>complement(</w:t>
-            </w:r>
-            <w:proofErr w:type="gramEnd"/>
-            <w:r>
-              <w:t>79268..82009)</w:t>
+            <w:r>
+              <w:t>complement(79268..82009)</w:t>
             </w:r>
           </w:p>
           <w:p>
@@ -1438,7 +1111,6 @@
                 <w:szCs w:val="16"/>
               </w:rPr>
             </w:pPr>
-            <w:proofErr w:type="gramStart"/>
             <w:r>
               <w:rPr>
                 <w:sz w:val="16"/>
@@ -1451,15 +1123,7 @@
                 <w:sz w:val="16"/>
                 <w:szCs w:val="16"/>
               </w:rPr>
-              <w:t>showed</w:t>
-            </w:r>
-            <w:proofErr w:type="gramEnd"/>
-            <w:r>
-              <w:rPr>
-                <w:sz w:val="16"/>
-                <w:szCs w:val="16"/>
-              </w:rPr>
-              <w:t xml:space="preserve"> up as gene="gyrA_1"</w:t>
+              <w:t>showed up as gene="gyrA_1"</w:t>
             </w:r>
             <w:r>
               <w:rPr>
@@ -1477,11 +1141,9 @@
             <w:tcW w:w="2874" w:type="dxa"/>
           </w:tcPr>
           <w:p>
-            <w:proofErr w:type="spellStart"/>
             <w:r>
               <w:t>rpsB</w:t>
             </w:r>
-            <w:proofErr w:type="spellEnd"/>
           </w:p>
         </w:tc>
         <w:tc>
@@ -1489,13 +1151,8 @@
             <w:tcW w:w="3116" w:type="dxa"/>
           </w:tcPr>
           <w:p>
-            <w:proofErr w:type="gramStart"/>
-            <w:r>
-              <w:t>complement(</w:t>
-            </w:r>
-            <w:proofErr w:type="gramEnd"/>
-            <w:r>
-              <w:t>370..1278)</w:t>
+            <w:r>
+              <w:t>complement(370..1278)</w:t>
             </w:r>
           </w:p>
         </w:tc>
@@ -1504,13 +1161,8 @@
             <w:tcW w:w="3360" w:type="dxa"/>
           </w:tcPr>
           <w:p>
-            <w:proofErr w:type="gramStart"/>
-            <w:r>
-              <w:t>complement(</w:t>
-            </w:r>
-            <w:proofErr w:type="gramEnd"/>
-            <w:r>
-              <w:t>144945..145943)</w:t>
+            <w:r>
+              <w:t>complement(144945..145943)</w:t>
             </w:r>
             <w:r>
               <w:br/>
@@ -1559,11 +1211,9 @@
             <w:tcW w:w="2874" w:type="dxa"/>
           </w:tcPr>
           <w:p>
-            <w:proofErr w:type="spellStart"/>
             <w:r>
               <w:t>dnaA</w:t>
             </w:r>
-            <w:proofErr w:type="spellEnd"/>
           </w:p>
         </w:tc>
         <w:tc>
@@ -1571,13 +1221,8 @@
             <w:tcW w:w="3116" w:type="dxa"/>
           </w:tcPr>
           <w:p>
-            <w:proofErr w:type="gramStart"/>
-            <w:r>
-              <w:t>complement(</w:t>
-            </w:r>
-            <w:proofErr w:type="gramEnd"/>
-            <w:r>
-              <w:t>6330..7664)</w:t>
+            <w:r>
+              <w:t>complement(6330..7664)</w:t>
             </w:r>
           </w:p>
         </w:tc>
@@ -1591,7 +1236,6 @@
             </w:r>
           </w:p>
           <w:p>
-            <w:proofErr w:type="gramStart"/>
             <w:r>
               <w:rPr>
                 <w:sz w:val="16"/>
@@ -1604,15 +1248,7 @@
                 <w:sz w:val="16"/>
                 <w:szCs w:val="16"/>
               </w:rPr>
-              <w:t>showed</w:t>
-            </w:r>
-            <w:proofErr w:type="gramEnd"/>
-            <w:r>
-              <w:rPr>
-                <w:sz w:val="16"/>
-                <w:szCs w:val="16"/>
-              </w:rPr>
-              <w:t xml:space="preserve"> up as gene="</w:t>
+              <w:t>showed up as gene="</w:t>
             </w:r>
             <w:r>
               <w:rPr>
@@ -1648,31 +1284,7 @@
       </w:r>
       <w:r>
         <w:br/>
-        <w:t xml:space="preserve">DFAST and </w:t>
-      </w:r>
-      <w:proofErr w:type="spellStart"/>
-      <w:r>
-        <w:t>Prokka</w:t>
-      </w:r>
-      <w:proofErr w:type="spellEnd"/>
-      <w:r>
-        <w:t xml:space="preserve"> gave the same locations for some of the </w:t>
-      </w:r>
-      <w:proofErr w:type="gramStart"/>
-      <w:r>
-        <w:t>genes, but</w:t>
-      </w:r>
-      <w:proofErr w:type="gramEnd"/>
-      <w:r>
-        <w:t xml:space="preserve"> displayed different locations for others. </w:t>
-      </w:r>
-      <w:proofErr w:type="spellStart"/>
-      <w:r>
-        <w:t>Prokka</w:t>
-      </w:r>
-      <w:proofErr w:type="spellEnd"/>
-      <w:r>
-        <w:t xml:space="preserve"> had multiple hits for most of the genes (gyrA_1, gyrA_2, etc.) while DFAST returned only one result for each gene.</w:t>
+        <w:t>DFAST and Prokka gave the same locations for some of the genes, but displayed different locations for others. Prokka had multiple hits for most of the genes (gyrA_1, gyrA_2, etc.) while DFAST returned only one result for each gene.</w:t>
       </w:r>
     </w:p>
     <w:p>
@@ -1692,139 +1304,184 @@
     </w:p>
     <w:p>
       <w:r>
-        <w:t xml:space="preserve">Assuming the organism was </w:t>
-      </w:r>
-      <w:proofErr w:type="spellStart"/>
-      <w:r>
-        <w:t>Sphingopyxis</w:t>
-      </w:r>
-      <w:proofErr w:type="spellEnd"/>
+        <w:t>Assuming the organism was Sphingopyxis taejonesis, I downloaded the genomes for Sphingopyxis alaskensis and Sphingopyxis chilensis. When comparing these as neighbors, t</w:t>
+      </w:r>
+      <w:r>
+        <w:t>he output files for fastANI were blank (0 bytes</w:t>
+      </w:r>
+      <w:r>
+        <w:t>), regardless of if</w:t>
+      </w:r>
+      <w:r>
+        <w:t xml:space="preserve"> fastANI </w:t>
+      </w:r>
+      <w:r>
+        <w:t xml:space="preserve">was run </w:t>
+      </w:r>
+      <w:r>
+        <w:t>in the command line or in Galaxy.</w:t>
+      </w:r>
+    </w:p>
+    <w:p>
+      <w:r>
+        <w:t>Redoing this step using the longest nucleotide sequence</w:t>
+      </w:r>
+      <w:r>
+        <w:t xml:space="preserve"> I could find at a glance</w:t>
+      </w:r>
+      <w:r>
+        <w:t xml:space="preserve"> and assuming the organism was </w:t>
+      </w:r>
+      <w:r>
+        <w:t>Nitrobacter wingradskyi</w:t>
+      </w:r>
+      <w:r>
+        <w:t xml:space="preserve">, I downloaded the genomes for </w:t>
+      </w:r>
+      <w:r>
+        <w:t>Nitrobacter</w:t>
+      </w:r>
       <w:r>
         <w:t xml:space="preserve"> </w:t>
       </w:r>
-      <w:proofErr w:type="spellStart"/>
-      <w:r>
-        <w:t>taejonesis</w:t>
-      </w:r>
-      <w:proofErr w:type="spellEnd"/>
-      <w:r>
-        <w:t xml:space="preserve">, I downloaded the genomes for </w:t>
-      </w:r>
-      <w:proofErr w:type="spellStart"/>
-      <w:r>
-        <w:t>Sphingopyxis</w:t>
-      </w:r>
-      <w:proofErr w:type="spellEnd"/>
-      <w:r>
-        <w:t xml:space="preserve"> </w:t>
-      </w:r>
-      <w:proofErr w:type="spellStart"/>
-      <w:r>
-        <w:t>alaskensis</w:t>
-      </w:r>
-      <w:proofErr w:type="spellEnd"/>
-      <w:r>
-        <w:t xml:space="preserve"> and </w:t>
-      </w:r>
-      <w:proofErr w:type="spellStart"/>
-      <w:r>
-        <w:t>Sphingopyxis</w:t>
-      </w:r>
-      <w:proofErr w:type="spellEnd"/>
-      <w:r>
-        <w:t xml:space="preserve"> chilensis. When comparing these as neighbors, t</w:t>
-      </w:r>
-      <w:r>
-        <w:t xml:space="preserve">he output files for </w:t>
-      </w:r>
-      <w:proofErr w:type="spellStart"/>
-      <w:r>
-        <w:t>fastANI</w:t>
-      </w:r>
-      <w:proofErr w:type="spellEnd"/>
-      <w:r>
-        <w:t xml:space="preserve"> were blank (0 bytes</w:t>
-      </w:r>
-      <w:r>
-        <w:t>), regardless of if</w:t>
-      </w:r>
-      <w:r>
-        <w:t xml:space="preserve"> </w:t>
-      </w:r>
-      <w:proofErr w:type="spellStart"/>
-      <w:r>
-        <w:t>fastANI</w:t>
-      </w:r>
-      <w:proofErr w:type="spellEnd"/>
-      <w:r>
-        <w:t xml:space="preserve"> </w:t>
-      </w:r>
-      <w:r>
-        <w:t xml:space="preserve">was run </w:t>
-      </w:r>
-      <w:r>
-        <w:t>in the command line or in Galaxy.</w:t>
-      </w:r>
-    </w:p>
-    <w:p>
-      <w:r>
-        <w:t xml:space="preserve">Redoing this step using the longest nucleotide sequence and assuming the organism was </w:t>
-      </w:r>
-      <w:proofErr w:type="spellStart"/>
-      <w:r>
-        <w:t>Brevundimonas</w:t>
-      </w:r>
-      <w:proofErr w:type="spellEnd"/>
-      <w:r>
-        <w:t xml:space="preserve"> </w:t>
-      </w:r>
-      <w:proofErr w:type="spellStart"/>
-      <w:r>
-        <w:t>pondensis</w:t>
-      </w:r>
-      <w:proofErr w:type="spellEnd"/>
-      <w:r>
-        <w:t xml:space="preserve">, I downloaded the genomes for </w:t>
-      </w:r>
-      <w:proofErr w:type="spellStart"/>
-      <w:r>
-        <w:t>Brevundimonas</w:t>
-      </w:r>
-      <w:proofErr w:type="spellEnd"/>
-      <w:r>
-        <w:t xml:space="preserve"> </w:t>
-      </w:r>
-      <w:proofErr w:type="spellStart"/>
-      <w:r>
-        <w:t>diminuta</w:t>
-      </w:r>
-      <w:proofErr w:type="spellEnd"/>
-      <w:r>
-        <w:t xml:space="preserve"> </w:t>
-      </w:r>
-      <w:r>
-        <w:t xml:space="preserve">and </w:t>
-      </w:r>
-      <w:proofErr w:type="spellStart"/>
-      <w:r>
-        <w:t>Brevundimonas</w:t>
-      </w:r>
-      <w:proofErr w:type="spellEnd"/>
-      <w:r>
-        <w:t xml:space="preserve"> </w:t>
-      </w:r>
-      <w:proofErr w:type="spellStart"/>
-      <w:r>
-        <w:t>vesicularis</w:t>
-      </w:r>
-      <w:proofErr w:type="spellEnd"/>
+      <w:r>
+        <w:t xml:space="preserve">hamburgensis and </w:t>
+      </w:r>
+      <w:r>
+        <w:t>Nitrobacter</w:t>
+      </w:r>
+      <w:r>
+        <w:t xml:space="preserve"> vulgaris</w:t>
+      </w:r>
       <w:r>
         <w:t>.</w:t>
       </w:r>
     </w:p>
     <w:p>
       <w:r>
-        <w:t>Repeating</w:t>
+        <w:t>Rerunning fastANI from the command line using these neighbors, I got the following results:</w:t>
+      </w:r>
+    </w:p>
+    <w:p>
+      <w:pPr>
+        <w:rPr>
+          <w:rFonts w:ascii="Courier New" w:hAnsi="Courier New" w:cs="Courier New"/>
+          <w:sz w:val="16"/>
+          <w:szCs w:val="16"/>
+        </w:rPr>
+      </w:pPr>
+      <w:r>
+        <w:rPr>
+          <w:rFonts w:ascii="Courier New" w:hAnsi="Courier New" w:cs="Courier New"/>
+          <w:sz w:val="16"/>
+          <w:szCs w:val="16"/>
+        </w:rPr>
+        <w:t>spadesoutgalaxy/scaffolds.fasta</w:t>
+      </w:r>
+      <w:r>
+        <w:rPr>
+          <w:rFonts w:ascii="Courier New" w:hAnsi="Courier New" w:cs="Courier New"/>
+          <w:sz w:val="16"/>
+          <w:szCs w:val="16"/>
+        </w:rPr>
+        <w:tab/>
+        <w:t>neighbors/vulgaris.fasta</w:t>
+      </w:r>
+      <w:r>
+        <w:rPr>
+          <w:rFonts w:ascii="Courier New" w:hAnsi="Courier New" w:cs="Courier New"/>
+          <w:sz w:val="16"/>
+          <w:szCs w:val="16"/>
+        </w:rPr>
+        <w:tab/>
+        <w:t>86.6124</w:t>
+      </w:r>
+      <w:r>
+        <w:rPr>
+          <w:rFonts w:ascii="Courier New" w:hAnsi="Courier New" w:cs="Courier New"/>
+          <w:sz w:val="16"/>
+          <w:szCs w:val="16"/>
+        </w:rPr>
+        <w:tab/>
+        <w:t>818</w:t>
+      </w:r>
+      <w:r>
+        <w:rPr>
+          <w:rFonts w:ascii="Courier New" w:hAnsi="Courier New" w:cs="Courier New"/>
+          <w:sz w:val="16"/>
+          <w:szCs w:val="16"/>
+        </w:rPr>
+        <w:tab/>
+        <w:t>2059</w:t>
+      </w:r>
+    </w:p>
+    <w:p>
+      <w:pPr>
+        <w:rPr>
+          <w:rFonts w:ascii="Courier New" w:hAnsi="Courier New" w:cs="Courier New"/>
+          <w:sz w:val="16"/>
+          <w:szCs w:val="16"/>
+        </w:rPr>
+      </w:pPr>
+      <w:r>
+        <w:rPr>
+          <w:rFonts w:ascii="Courier New" w:hAnsi="Courier New" w:cs="Courier New"/>
+          <w:sz w:val="16"/>
+          <w:szCs w:val="16"/>
+        </w:rPr>
+        <w:t>spadesoutgalaxy/scaffolds.fasta</w:t>
+      </w:r>
+      <w:r>
+        <w:rPr>
+          <w:rFonts w:ascii="Courier New" w:hAnsi="Courier New" w:cs="Courier New"/>
+          <w:sz w:val="16"/>
+          <w:szCs w:val="16"/>
+        </w:rPr>
+        <w:tab/>
+        <w:t>neighbors/hamburgensis.fasta</w:t>
+      </w:r>
+      <w:r>
+        <w:rPr>
+          <w:rFonts w:ascii="Courier New" w:hAnsi="Courier New" w:cs="Courier New"/>
+          <w:sz w:val="16"/>
+          <w:szCs w:val="16"/>
+        </w:rPr>
+        <w:tab/>
+        <w:t>84.6228</w:t>
+      </w:r>
+      <w:r>
+        <w:rPr>
+          <w:rFonts w:ascii="Courier New" w:hAnsi="Courier New" w:cs="Courier New"/>
+          <w:sz w:val="16"/>
+          <w:szCs w:val="16"/>
+        </w:rPr>
+        <w:tab/>
+        <w:t>789</w:t>
+      </w:r>
+      <w:r>
+        <w:rPr>
+          <w:rFonts w:ascii="Courier New" w:hAnsi="Courier New" w:cs="Courier New"/>
+          <w:sz w:val="16"/>
+          <w:szCs w:val="16"/>
+        </w:rPr>
+        <w:tab/>
+        <w:t>2059</w:t>
+      </w:r>
+    </w:p>
+    <w:p>
+      <w:r>
+        <w:t xml:space="preserve">My genome was 86.6124% similar to N. vulgaris and </w:t>
+      </w:r>
+      <w:r>
+        <w:t>84.6228</w:t>
+      </w:r>
+      <w:r>
+        <w:t>% similar to N. hamburgensis.</w:t>
+      </w:r>
+    </w:p>
+    <w:p>
+      <w:r>
+        <w:t>Running fastANI through galaxy returned the same results, using SPAdes Scaffolds as the query sequence and vulgaris.fasta and hamburgensis.fasta as the reference sequences.</w:t>
       </w:r>
     </w:p>
     <w:sectPr>

</xml_diff>